<commit_message>
use case csomagokra bontva
</commit_message>
<xml_diff>
--- a/Sprint4-KövetelménySpecifikacio/Követelményspecifikáció funkcionális.docx
+++ b/Sprint4-KövetelménySpecifikacio/Követelményspecifikáció funkcionális.docx
@@ -82,10 +82,10 @@
           <w:noProof/>
         </w:rPr>
         <w:drawing>
-          <wp:inline distT="0" distB="0" distL="0" distR="0" wp14:anchorId="35A6C20F" wp14:editId="596F8A12">
-            <wp:extent cx="3619500" cy="4762500"/>
+          <wp:inline distT="0" distB="0" distL="0" distR="0" wp14:anchorId="1C5BB00F" wp14:editId="047DE4CD">
+            <wp:extent cx="3665220" cy="4191000"/>
             <wp:effectExtent l="0" t="0" r="0" b="0"/>
-            <wp:docPr id="1" name="Kép 1"/>
+            <wp:docPr id="3" name="Kép 3"/>
             <wp:cNvGraphicFramePr>
               <a:graphicFrameLocks xmlns:a="http://schemas.openxmlformats.org/drawingml/2006/main" noChangeAspect="1"/>
             </wp:cNvGraphicFramePr>
@@ -93,8 +93,10 @@
               <a:graphicData uri="http://schemas.openxmlformats.org/drawingml/2006/picture">
                 <pic:pic xmlns:pic="http://schemas.openxmlformats.org/drawingml/2006/picture">
                   <pic:nvPicPr>
-                    <pic:cNvPr id="1" name="Kép 1"/>
-                    <pic:cNvPicPr/>
+                    <pic:cNvPr id="3" name="Kép 3"/>
+                    <pic:cNvPicPr>
+                      <a:picLocks noChangeAspect="1"/>
+                    </pic:cNvPicPr>
                   </pic:nvPicPr>
                   <pic:blipFill>
                     <a:blip r:embed="rId5">
@@ -111,7 +113,7 @@
                   <pic:spPr>
                     <a:xfrm>
                       <a:off x="0" y="0"/>
-                      <a:ext cx="3619500" cy="4762500"/>
+                      <a:ext cx="3665220" cy="4191000"/>
                     </a:xfrm>
                     <a:prstGeom prst="rect">
                       <a:avLst/>
@@ -308,7 +310,6 @@
           <w:kern w:val="2"/>
           <w14:ligatures w14:val="standardContextual"/>
         </w:rPr>
-        <w:lastRenderedPageBreak/>
         <w:t>Rendszer frissítés: Az applikáció zavartalan működéséhez szükséges frissítéseket itt lehet elvégezni. Új funkciók bevezetése, biztonsági frissítések, új grafikai felület frissítése, mindenkori törvények és rendeletekhez való megfelelés frissítése.</w:t>
       </w:r>
     </w:p>
@@ -363,6 +364,7 @@
           <w:kern w:val="2"/>
           <w14:ligatures w14:val="standardContextual"/>
         </w:rPr>
+        <w:lastRenderedPageBreak/>
         <w:t>Hulladék elszállítási információk: Az üzemeltető értesítést kap, a felhasználóktól és az érzékelőktől, a hulladéktárolók telítettségi szintjeiről.</w:t>
       </w:r>
     </w:p>
@@ -576,51 +578,7 @@
           <w:szCs w:val="24"/>
           <w:u w:val="single"/>
         </w:rPr>
-        <w:t xml:space="preserve">A felhasználó </w:t>
-      </w:r>
-      <w:proofErr w:type="spellStart"/>
-      <w:r>
-        <w:rPr>
-          <w:b/>
-          <w:bCs/>
-          <w:sz w:val="24"/>
-          <w:szCs w:val="24"/>
-          <w:u w:val="single"/>
-        </w:rPr>
-        <w:t>use</w:t>
-      </w:r>
-      <w:proofErr w:type="spellEnd"/>
-      <w:r>
-        <w:rPr>
-          <w:b/>
-          <w:bCs/>
-          <w:sz w:val="24"/>
-          <w:szCs w:val="24"/>
-          <w:u w:val="single"/>
-        </w:rPr>
-        <w:t xml:space="preserve"> </w:t>
-      </w:r>
-      <w:proofErr w:type="spellStart"/>
-      <w:r>
-        <w:rPr>
-          <w:b/>
-          <w:bCs/>
-          <w:sz w:val="24"/>
-          <w:szCs w:val="24"/>
-          <w:u w:val="single"/>
-        </w:rPr>
-        <w:t>casek</w:t>
-      </w:r>
-      <w:proofErr w:type="spellEnd"/>
-      <w:r>
-        <w:rPr>
-          <w:b/>
-          <w:bCs/>
-          <w:sz w:val="24"/>
-          <w:szCs w:val="24"/>
-          <w:u w:val="single"/>
-        </w:rPr>
-        <w:t xml:space="preserve"> csomagokra bontva</w:t>
+        <w:t>A felhasználó use casek csomagokra bontva</w:t>
       </w:r>
     </w:p>
     <w:p>
@@ -632,38 +590,21 @@
         <w:t xml:space="preserve">Az alábbi </w:t>
       </w:r>
       <w:r>
-        <w:t xml:space="preserve">csomagokban a vevő </w:t>
-      </w:r>
-      <w:proofErr w:type="spellStart"/>
-      <w:r>
-        <w:t>use</w:t>
-      </w:r>
-      <w:proofErr w:type="spellEnd"/>
-      <w:r>
-        <w:t xml:space="preserve"> </w:t>
-      </w:r>
-      <w:proofErr w:type="spellStart"/>
-      <w:r>
-        <w:t>casek</w:t>
-      </w:r>
-      <w:proofErr w:type="spellEnd"/>
-      <w:r>
-        <w:t xml:space="preserve"> vannak tovább bontva, a rendszer könnyebb megértése érdekében.</w:t>
-      </w:r>
-    </w:p>
-    <w:p>
-      <w:pPr>
-        <w:pStyle w:val="Listaszerbekezds"/>
-        <w:spacing w:line="240" w:lineRule="auto"/>
-      </w:pPr>
-    </w:p>
-    <w:p>
-      <w:pPr>
-        <w:pStyle w:val="Listaszerbekezds"/>
-        <w:spacing w:line="240" w:lineRule="auto"/>
-      </w:pPr>
-      <w:r>
-        <w:t>ÁBRA 1</w:t>
+        <w:t>csomagokban a vevő use casek vannak tovább bontva, a rendszer könnyebb megértése érdekében.</w:t>
+      </w:r>
+    </w:p>
+    <w:p>
+      <w:pPr>
+        <w:pStyle w:val="Listaszerbekezds"/>
+        <w:spacing w:line="240" w:lineRule="auto"/>
+      </w:pPr>
+    </w:p>
+    <w:p>
+      <w:pPr>
+        <w:spacing w:line="240" w:lineRule="auto"/>
+      </w:pPr>
+      <w:r>
+        <w:tab/>
       </w:r>
     </w:p>
     <w:p>
@@ -898,7 +839,6 @@
         </w:rPr>
         <w:t xml:space="preserve">Fiók létrehozása: A felhasználó létrehozhat saját fiókot, vagy ha már létezik beléphet a már meglévőbe. (bővítés: felhasználónak pontrendszer, jutalmak, </w:t>
       </w:r>
-      <w:proofErr w:type="spellStart"/>
       <w:r>
         <w:rPr>
           <w:rFonts w:cstheme="minorHAnsi"/>
@@ -907,7 +847,6 @@
         </w:rPr>
         <w:t>testreszabás</w:t>
       </w:r>
-      <w:proofErr w:type="spellEnd"/>
       <w:r>
         <w:rPr>
           <w:rFonts w:cstheme="minorHAnsi"/>

</xml_diff>